<commit_message>
Huan Update net cham gach
</commit_message>
<xml_diff>
--- a/Bai2 10-04-2021/Bai2_Phan1.docx
+++ b/Bai2 10-04-2021/Bai2_Phan1.docx
@@ -222,6 +222,70 @@
     <w:p>
       <w:pPr>
         <w:pStyle w:val="ListParagraph"/>
+        <w:rPr>
+          <w:sz w:val="24"/>
+          <w:szCs w:val="24"/>
+        </w:rPr>
+      </w:pPr>
+      <w:r>
+        <w:rPr>
+          <w:b/>
+          <w:bCs/>
+          <w:sz w:val="24"/>
+          <w:szCs w:val="24"/>
+        </w:rPr>
+        <w:t>Thuật toán sử dụng:</w:t>
+      </w:r>
+      <w:r>
+        <w:rPr>
+          <w:sz w:val="24"/>
+          <w:szCs w:val="24"/>
+        </w:rPr>
+        <w:t xml:space="preserve"> Thuật toán vẽ đường thẳng </w:t>
+      </w:r>
+      <w:r>
+        <w:rPr>
+          <w:sz w:val="24"/>
+          <w:szCs w:val="24"/>
+        </w:rPr>
+        <w:t>Midpoint</w:t>
+      </w:r>
+    </w:p>
+    <w:p>
+      <w:pPr>
+        <w:pStyle w:val="ListParagraph"/>
+        <w:rPr>
+          <w:sz w:val="24"/>
+          <w:szCs w:val="24"/>
+        </w:rPr>
+      </w:pPr>
+      <w:r>
+        <w:rPr>
+          <w:b/>
+          <w:bCs/>
+          <w:sz w:val="24"/>
+          <w:szCs w:val="24"/>
+        </w:rPr>
+        <w:t>Điểm thay đổi:</w:t>
+      </w:r>
+      <w:r>
+        <w:rPr>
+          <w:sz w:val="24"/>
+          <w:szCs w:val="24"/>
+        </w:rPr>
+        <w:t xml:space="preserve"> </w:t>
+      </w:r>
+      <w:r>
+        <w:rPr>
+          <w:sz w:val="24"/>
+          <w:szCs w:val="24"/>
+        </w:rPr>
+        <w:t xml:space="preserve">Tương tự đường đứt nét. Đường chấm gạch cũng sử dụng biến đếm để loại bỏ các điểm không cần thiết.VD: tại vị trí x-1 thì bỏ qua không putpixel kế tiếp đến x thì được put , x+1 không được put vậy ta có được nét chấm , còn các đoạn liền nét nằm ngoài điều kiện của biến đếm thì được putpixel bình thường </w:t>
+      </w:r>
+    </w:p>
+    <w:p>
+      <w:pPr>
+        <w:pStyle w:val="ListParagraph"/>
         <w:numPr>
           <w:ilvl w:val="0"/>
           <w:numId w:val="1"/>
@@ -242,6 +306,17 @@
         </w:rPr>
         <w:t>Nét 2 chấm gạch</w:t>
       </w:r>
+    </w:p>
+    <w:p>
+      <w:pPr>
+        <w:pStyle w:val="ListParagraph"/>
+        <w:rPr>
+          <w:b/>
+          <w:bCs/>
+          <w:sz w:val="24"/>
+          <w:szCs w:val="24"/>
+        </w:rPr>
+      </w:pPr>
     </w:p>
     <w:p>
       <w:pPr>
@@ -451,6 +526,7 @@
         <w:rPr>
           <w:noProof/>
         </w:rPr>
+        <w:lastRenderedPageBreak/>
         <w:drawing>
           <wp:inline distT="0" distB="0" distL="0" distR="0" wp14:anchorId="35DC3C65" wp14:editId="7FF3DA3B">
             <wp:extent cx="3838341" cy="1493520"/>

</xml_diff>